<commit_message>
remove gate2 indicators from table
</commit_message>
<xml_diff>
--- a/esp-report-card-template.docx
+++ b/esp-report-card-template.docx
@@ -55,12 +55,18 @@
         <w:t xml:space="preserve"> </w:t>
       </w:r>
       <w:r>
-        <w:t xml:space="preserve">Sablefish</w:t>
+        <w:t xml:space="preserve">Pacific</w:t>
       </w:r>
       <w:r>
         <w:t xml:space="preserve"> </w:t>
       </w:r>
       <w:r>
+        <w:t xml:space="preserve">Cod</w:t>
+      </w:r>
+      <w:r>
+        <w:t xml:space="preserve"> </w:t>
+      </w:r>
+      <w:r>
         <w:t xml:space="preserve">stock</w:t>
       </w:r>
       <w:r>
@@ -79,7 +85,7 @@
         <w:t xml:space="preserve"> </w:t>
       </w:r>
       <w:r>
-        <w:t xml:space="preserve">Alaska</w:t>
+        <w:t xml:space="preserve">GOA</w:t>
       </w:r>
       <w:r>
         <w:t xml:space="preserve"> </w:t>
@@ -1128,11 +1134,11 @@
       <w:r>
         <w:t xml:space="preserve"> </w:t>
       </w:r>
-      <w:bookmarkStart w:id="3513371c-ecfb-44b3-ab22-c1f1e22595fc" w:name="tab:eco-table"/>
-      <w:r>
-        <w:t xml:space="preserve">First stage ecosystem indicator analysis for Sablefish, including indicator title and the indicator status of the last five years. The indicator status is designated with text, (greater than = "high", less than = "low", or within 1 standard deviation = "neutral" of long-term mean). Fill color of the cell is based on the sign of the anticipated relationship between the indicator and sablefish (blue = good conditions for sablefish, red = poor conditions, white = average conditions). A gray fill and text = "missing" will appear if there were no data for that year.</w:t>
-      </w:r>
-      <w:bookmarkEnd w:id="3513371c-ecfb-44b3-ab22-c1f1e22595fc"/>
+      <w:bookmarkStart w:id="fe13036e-a7f6-4bf0-a74b-e5eff7266c41" w:name="tab:eco-table"/>
+      <w:r>
+        <w:t xml:space="preserve">First stage ecosystem indicator analysis for Pacific Cod, including indicator title and the indicator status of the last five years. The indicator status is designated with text, (greater than = "high", less than = "low", or within 1 standard deviation = "neutral" of long-term mean). Fill color of the cell is based on the sign of the anticipated relationship between the indicator and sablefish (blue = good conditions for sablefish, red = poor conditions, white = average conditions). A gray fill and text = "missing" will appear if there were no data for that year.</w:t>
+      </w:r>
+      <w:bookmarkEnd w:id="fe13036e-a7f6-4bf0-a74b-e5eff7266c41"/>
     </w:p>
     <w:tbl xmlns:w="http://schemas.openxmlformats.org/wordprocessingml/2006/main" xmlns:r="http://schemas.openxmlformats.org/officeDocument/2006/relationships" xmlns:w14="http://schemas.microsoft.com/office/word/2010/wordml" xmlns:wp="http://schemas.openxmlformats.org/drawingml/2006/wordprocessingDrawing" xmlns:a="http://schemas.openxmlformats.org/drawingml/2006/main" xmlns:pic="http://schemas.openxmlformats.org/drawingml/2006/picture">
       <w:tblPr>
@@ -3447,233 +3453,6 @@
         </w:trPr>
         <w:tc>
           <w:tcPr>
-            <w:vMerge/>
-            <w:tcBorders>
-              <w:bottom w:val="single" w:sz="4" w:space="0" w:color="666666"/>
-              <w:top w:val="single" w:sz="4" w:space="0" w:color="666666"/>
-            </w:tcBorders>
-            <w:shd w:val="clear" w:color="auto" w:fill="FFFFFF"/>
-            <w:tcMar>
-              <w:top w:w="0" w:type="dxa"/>
-              <w:bottom w:w="0" w:type="dxa"/>
-              <w:left w:w="0" w:type="dxa"/>
-              <w:right w:w="0" w:type="dxa"/>
-            </w:tcMar>
-            <w:vAlign w:val="center"/>
-          </w:tcPr>
-          <w:p>
-            <w:pPr>
-              <w:jc w:val="left"/>
-              <w:spacing w:after="100" w:before="100" w:line="240"/>
-              <w:ind w:firstLine="0" w:left="100" w:right="100"/>
-            </w:pPr>
-          </w:p>
-        </w:tc>
-        <w:tc>
-          <w:tcPr>
-            <w:tcBorders>
-              <w:bottom w:val="single" w:sz="4" w:space="0" w:color="666666"/>
-              <w:top w:val="single" w:sz="4" w:space="0" w:color="666666"/>
-            </w:tcBorders>
-            <w:shd w:val="clear" w:color="auto" w:fill="FFFFFF"/>
-            <w:tcMar>
-              <w:top w:w="0" w:type="dxa"/>
-              <w:bottom w:w="0" w:type="dxa"/>
-              <w:left w:w="0" w:type="dxa"/>
-              <w:right w:w="0" w:type="dxa"/>
-            </w:tcMar>
-            <w:vAlign w:val="center"/>
-          </w:tcPr>
-          <w:p>
-            <w:pPr>
-              <w:jc w:val="left"/>
-              <w:spacing w:after="100" w:before="100" w:line="240"/>
-              <w:ind w:firstLine="0" w:left="100" w:right="100"/>
-            </w:pPr>
-            <w:r xmlns:w="http://schemas.openxmlformats.org/wordprocessingml/2006/main" xmlns:wp="http://schemas.openxmlformats.org/drawingml/2006/wordprocessingDrawing" xmlns:r="http://schemas.openxmlformats.org/officeDocument/2006/relationships" xmlns:w14="http://schemas.microsoft.com/office/word/2010/wordml">
-              <w:rPr>
-                <w:rFonts w:ascii="Arial" w:hAnsi="Arial" w:eastAsia="Arial" w:cs="Arial"/>
-                <w:sz w:val="22"/>
-                <w:szCs w:val="22"/>
-                <w:color w:val="000000"/>
-              </w:rPr>
-              <w:t xml:space="preserve">Summer Pacific Cod</w:t>
-              <w:br/>
-              <w:t xml:space="preserve">CPUE YOY Nearshore</w:t>
-              <w:br/>
-              <w:t xml:space="preserve">Kodiak Survey</w:t>
-            </w:r>
-          </w:p>
-        </w:tc>
-        <w:tc>
-          <w:tcPr>
-            <w:tcBorders>
-              <w:bottom w:val="single" w:sz="4" w:space="0" w:color="666666"/>
-              <w:top w:val="single" w:sz="4" w:space="0" w:color="666666"/>
-            </w:tcBorders>
-            <w:shd w:val="clear" w:color="auto" w:fill="FFFFFF"/>
-            <w:tcMar>
-              <w:top w:w="0" w:type="dxa"/>
-              <w:bottom w:w="0" w:type="dxa"/>
-              <w:left w:w="0" w:type="dxa"/>
-              <w:right w:w="0" w:type="dxa"/>
-            </w:tcMar>
-            <w:vAlign w:val="center"/>
-          </w:tcPr>
-          <w:p>
-            <w:pPr>
-              <w:jc w:val="center"/>
-              <w:spacing w:after="100" w:before="100" w:line="240"/>
-              <w:ind w:firstLine="0" w:left="100" w:right="100"/>
-            </w:pPr>
-            <w:r xmlns:w="http://schemas.openxmlformats.org/wordprocessingml/2006/main" xmlns:wp="http://schemas.openxmlformats.org/drawingml/2006/wordprocessingDrawing" xmlns:r="http://schemas.openxmlformats.org/officeDocument/2006/relationships" xmlns:w14="http://schemas.microsoft.com/office/word/2010/wordml">
-              <w:rPr>
-                <w:rFonts w:ascii="Arial" w:hAnsi="Arial" w:eastAsia="Arial" w:cs="Arial"/>
-                <w:sz w:val="22"/>
-                <w:szCs w:val="22"/>
-                <w:color w:val="000000"/>
-              </w:rPr>
-              <w:t xml:space="preserve">neutral</w:t>
-            </w:r>
-          </w:p>
-        </w:tc>
-        <w:tc>
-          <w:tcPr>
-            <w:tcBorders>
-              <w:bottom w:val="single" w:sz="4" w:space="0" w:color="666666"/>
-              <w:top w:val="single" w:sz="4" w:space="0" w:color="666666"/>
-            </w:tcBorders>
-            <w:shd w:val="clear" w:color="auto" w:fill="FFFFFF"/>
-            <w:tcMar>
-              <w:top w:w="0" w:type="dxa"/>
-              <w:bottom w:w="0" w:type="dxa"/>
-              <w:left w:w="0" w:type="dxa"/>
-              <w:right w:w="0" w:type="dxa"/>
-            </w:tcMar>
-            <w:vAlign w:val="center"/>
-          </w:tcPr>
-          <w:p>
-            <w:pPr>
-              <w:jc w:val="center"/>
-              <w:spacing w:after="100" w:before="100" w:line="240"/>
-              <w:ind w:firstLine="0" w:left="100" w:right="100"/>
-            </w:pPr>
-            <w:r xmlns:w="http://schemas.openxmlformats.org/wordprocessingml/2006/main" xmlns:wp="http://schemas.openxmlformats.org/drawingml/2006/wordprocessingDrawing" xmlns:r="http://schemas.openxmlformats.org/officeDocument/2006/relationships" xmlns:w14="http://schemas.microsoft.com/office/word/2010/wordml">
-              <w:rPr>
-                <w:rFonts w:ascii="Arial" w:hAnsi="Arial" w:eastAsia="Arial" w:cs="Arial"/>
-                <w:sz w:val="22"/>
-                <w:szCs w:val="22"/>
-                <w:color w:val="000000"/>
-              </w:rPr>
-              <w:t xml:space="preserve">neutral</w:t>
-            </w:r>
-          </w:p>
-        </w:tc>
-        <w:tc>
-          <w:tcPr>
-            <w:tcBorders>
-              <w:bottom w:val="single" w:sz="4" w:space="0" w:color="666666"/>
-              <w:top w:val="single" w:sz="4" w:space="0" w:color="666666"/>
-            </w:tcBorders>
-            <w:shd w:val="clear" w:color="auto" w:fill="FFFFFF"/>
-            <w:tcMar>
-              <w:top w:w="0" w:type="dxa"/>
-              <w:bottom w:w="0" w:type="dxa"/>
-              <w:left w:w="0" w:type="dxa"/>
-              <w:right w:w="0" w:type="dxa"/>
-            </w:tcMar>
-            <w:vAlign w:val="center"/>
-          </w:tcPr>
-          <w:p>
-            <w:pPr>
-              <w:jc w:val="center"/>
-              <w:spacing w:after="100" w:before="100" w:line="240"/>
-              <w:ind w:firstLine="0" w:left="100" w:right="100"/>
-            </w:pPr>
-            <w:r xmlns:w="http://schemas.openxmlformats.org/wordprocessingml/2006/main" xmlns:wp="http://schemas.openxmlformats.org/drawingml/2006/wordprocessingDrawing" xmlns:r="http://schemas.openxmlformats.org/officeDocument/2006/relationships" xmlns:w14="http://schemas.microsoft.com/office/word/2010/wordml">
-              <w:rPr>
-                <w:rFonts w:ascii="Arial" w:hAnsi="Arial" w:eastAsia="Arial" w:cs="Arial"/>
-                <w:sz w:val="22"/>
-                <w:szCs w:val="22"/>
-                <w:color w:val="000000"/>
-              </w:rPr>
-              <w:t xml:space="preserve">neutral</w:t>
-            </w:r>
-          </w:p>
-        </w:tc>
-        <w:tc>
-          <w:tcPr>
-            <w:tcBorders>
-              <w:bottom w:val="single" w:sz="4" w:space="0" w:color="666666"/>
-              <w:top w:val="single" w:sz="4" w:space="0" w:color="666666"/>
-            </w:tcBorders>
-            <w:shd w:val="clear" w:color="auto" w:fill="6495ED"/>
-            <w:tcMar>
-              <w:top w:w="0" w:type="dxa"/>
-              <w:bottom w:w="0" w:type="dxa"/>
-              <w:left w:w="0" w:type="dxa"/>
-              <w:right w:w="0" w:type="dxa"/>
-            </w:tcMar>
-            <w:vAlign w:val="center"/>
-          </w:tcPr>
-          <w:p>
-            <w:pPr>
-              <w:jc w:val="center"/>
-              <w:spacing w:after="100" w:before="100" w:line="240"/>
-              <w:ind w:firstLine="0" w:left="100" w:right="100"/>
-            </w:pPr>
-            <w:r xmlns:w="http://schemas.openxmlformats.org/wordprocessingml/2006/main" xmlns:wp="http://schemas.openxmlformats.org/drawingml/2006/wordprocessingDrawing" xmlns:r="http://schemas.openxmlformats.org/officeDocument/2006/relationships" xmlns:w14="http://schemas.microsoft.com/office/word/2010/wordml">
-              <w:rPr>
-                <w:rFonts w:ascii="Arial" w:hAnsi="Arial" w:eastAsia="Arial" w:cs="Arial"/>
-                <w:i/>
-                <w:sz w:val="22"/>
-                <w:szCs w:val="22"/>
-                <w:color w:val="000000"/>
-              </w:rPr>
-              <w:t xml:space="preserve">high</w:t>
-            </w:r>
-          </w:p>
-        </w:tc>
-        <w:tc>
-          <w:tcPr>
-            <w:tcBorders>
-              <w:bottom w:val="single" w:sz="4" w:space="0" w:color="666666"/>
-              <w:top w:val="single" w:sz="4" w:space="0" w:color="666666"/>
-            </w:tcBorders>
-            <w:shd w:val="clear" w:color="auto" w:fill="FFFFFF"/>
-            <w:tcMar>
-              <w:top w:w="0" w:type="dxa"/>
-              <w:bottom w:w="0" w:type="dxa"/>
-              <w:left w:w="0" w:type="dxa"/>
-              <w:right w:w="0" w:type="dxa"/>
-            </w:tcMar>
-            <w:vAlign w:val="center"/>
-          </w:tcPr>
-          <w:p>
-            <w:pPr>
-              <w:jc w:val="center"/>
-              <w:spacing w:after="100" w:before="100" w:line="240"/>
-              <w:ind w:firstLine="0" w:left="100" w:right="100"/>
-            </w:pPr>
-            <w:r xmlns:w="http://schemas.openxmlformats.org/wordprocessingml/2006/main" xmlns:wp="http://schemas.openxmlformats.org/drawingml/2006/wordprocessingDrawing" xmlns:r="http://schemas.openxmlformats.org/officeDocument/2006/relationships" xmlns:w14="http://schemas.microsoft.com/office/word/2010/wordml">
-              <w:rPr>
-                <w:rFonts w:ascii="Arial" w:hAnsi="Arial" w:eastAsia="Arial" w:cs="Arial"/>
-                <w:sz w:val="22"/>
-                <w:szCs w:val="22"/>
-                <w:color w:val="000000"/>
-              </w:rPr>
-              <w:t xml:space="preserve">neutral</w:t>
-            </w:r>
-          </w:p>
-        </w:tc>
-      </w:tr>
-      <w:tr>
-        <w:trPr>
-          <w:cantSplit/>
-          <w:trHeight w:val="617" w:hRule="auto"/>
-        </w:trPr>
-        <w:tc>
-          <w:tcPr>
             <w:vMerge w:val="restart"/>
             <w:tcBorders>
               <w:bottom w:val="single" w:sz="4" w:space="0" w:color="666666"/>
@@ -5047,11 +4826,11 @@
       <w:r>
         <w:t xml:space="preserve"> </w:t>
       </w:r>
-      <w:bookmarkStart w:id="d1d0d4b3-04fb-44cb-aa74-7717081fbb5b" w:name="tab:socio-table"/>
-      <w:r>
-        <w:t xml:space="preserve">First stage socioeconomic indicator analysis for Sablefish, including indicator title and the indicator status of the last five years. The indicator status is designated with text, (greater than = "high", less than = "low", or within 1 standard deviation = "neutral" of long-term mean). Fill color of the cell is based on the sign of the anticipated relationship between the indicator and sablefish (blue = good conditions for sablefish, red = poor conditions, white = average conditions). A gray fill and text = "missing" will appear if there were no data for that year.</w:t>
-      </w:r>
-      <w:bookmarkEnd w:id="d1d0d4b3-04fb-44cb-aa74-7717081fbb5b"/>
+      <w:bookmarkStart w:id="95cc0e09-50d4-4d50-a57e-f1899bd79f70" w:name="tab:socio-table"/>
+      <w:r>
+        <w:t xml:space="preserve">First stage socioeconomic indicator analysis for Pacific Cod, including indicator title and the indicator status of the last five years. The indicator status is designated with text, (greater than = "high", less than = "low", or within 1 standard deviation = "neutral" of long-term mean). Fill color of the cell is based on the sign of the anticipated relationship between the indicator and sablefish (blue = good conditions for sablefish, red = poor conditions, white = average conditions). A gray fill and text = "missing" will appear if there were no data for that year.</w:t>
+      </w:r>
+      <w:bookmarkEnd w:id="95cc0e09-50d4-4d50-a57e-f1899bd79f70"/>
     </w:p>
     <w:tbl xmlns:w="http://schemas.openxmlformats.org/wordprocessingml/2006/main" xmlns:r="http://schemas.openxmlformats.org/officeDocument/2006/relationships" xmlns:w14="http://schemas.microsoft.com/office/word/2010/wordml" xmlns:wp="http://schemas.openxmlformats.org/drawingml/2006/wordprocessingDrawing" xmlns:a="http://schemas.openxmlformats.org/drawingml/2006/main" xmlns:pic="http://schemas.openxmlformats.org/drawingml/2006/picture">
       <w:tblPr>
@@ -6736,7 +6515,7 @@
         </w:drawing>
       </w:r>
     </w:p>
-    <w:bookmarkStart w:id="36" w:name="X8621520725fe21a3b60a8bb6746f6f9b1b99ffe"/>
+    <w:bookmarkStart w:id="36" w:name="X67781d8886177aa25bad13da05fb144201cc53c"/>
     <w:p>
       <w:pPr>
         <w:pStyle w:val="Heading5"/>
@@ -6751,7 +6530,7 @@
         <w:t xml:space="preserve">1</w:t>
       </w:r>
       <w:r>
-        <w:t xml:space="preserve">. Life history conceptual model for Sablefish summarizing ecological information and key ecosystem processes affecting survival by life history stage. Red text means increases in process negatively affect survival, while blue text means increases in process positively affect survival.</w:t>
+        <w:t xml:space="preserve">. Life history conceptual model for Pacific Cod summarizing ecological information and key ecosystem processes affecting survival by life history stage. Red text means increases in process negatively affect survival, while blue text means increases in process positively affect survival.</w:t>
       </w:r>
     </w:p>
     <w:p>
@@ -6802,7 +6581,7 @@
       </w:r>
     </w:p>
     <w:bookmarkEnd w:id="36"/>
-    <w:bookmarkStart w:id="38" w:name="X5d178cc6d66b5c7b3b30853454abaecf6ddb0d7"/>
+    <w:bookmarkStart w:id="38" w:name="Xf93fb183a79731345d1e74d7e225fc2a00d6372"/>
     <w:p>
       <w:pPr>
         <w:pStyle w:val="Heading5"/>
@@ -6817,7 +6596,7 @@
         <w:t xml:space="preserve">??</w:t>
       </w:r>
       <w:r>
-        <w:t xml:space="preserve">. Selected ecosystem indicators for Sablefish with time series ranging from 1977 – present. Upper and lower solid green horizontal lines are 90th and 10th percentiles of time series. Dotted green horizontal line is the mean of the time series. Light green shaded areas represent the most recent year of the traffic light analysis results.</w:t>
+        <w:t xml:space="preserve">. Selected ecosystem indicators for Pacific Cod with time series ranging from 1977 – present. Upper and lower solid green horizontal lines are 90th and 10th percentiles of time series. Dotted green horizontal line is the mean of the time series. Light green shaded areas represent the most recent year of the traffic light analysis results.</w:t>
       </w:r>
     </w:p>
     <w:p>
@@ -6868,7 +6647,7 @@
       </w:r>
     </w:p>
     <w:bookmarkEnd w:id="38"/>
-    <w:bookmarkStart w:id="40" w:name="X55211cacd5a11479dd5f533f0cdf78e236a93aa"/>
+    <w:bookmarkStart w:id="40" w:name="Xcba0700b301730a496de98412ce32845c003e87"/>
     <w:p>
       <w:pPr>
         <w:pStyle w:val="Heading5"/>
@@ -6883,7 +6662,7 @@
         <w:t xml:space="preserve">??</w:t>
       </w:r>
       <w:r>
-        <w:t xml:space="preserve">. Selected ecosystem indicators for Sablefish with time series ranging from 1977 – present. Upper and lower solid green horizontal lines are 90th and 10th percentiles of time series. Dotted green horizontal line is the mean of the time series. Light green shaded areas represent the most recent year of the traffic light analysis results.</w:t>
+        <w:t xml:space="preserve">. Selected ecosystem indicators for Pacific Cod with time series ranging from 1977 – present. Upper and lower solid green horizontal lines are 90th and 10th percentiles of time series. Dotted green horizontal line is the mean of the time series. Light green shaded areas represent the most recent year of the traffic light analysis results.</w:t>
       </w:r>
     </w:p>
     <w:p>
@@ -6934,7 +6713,7 @@
       </w:r>
     </w:p>
     <w:bookmarkEnd w:id="40"/>
-    <w:bookmarkStart w:id="42" w:name="X26fb5f1807ce3dced6b254a9c1266a3ffe08f95"/>
+    <w:bookmarkStart w:id="42" w:name="X254c93ff6817f4126621104f697c8d80c58bedc"/>
     <w:p>
       <w:pPr>
         <w:pStyle w:val="Heading5"/>
@@ -6949,7 +6728,7 @@
         <w:t xml:space="preserve">??</w:t>
       </w:r>
       <w:r>
-        <w:t xml:space="preserve">. Selected ecosystem indicators for Sablefish with time series ranging from 1977 – present. Upper and lower solid green horizontal lines are 90th and 10th percentiles of time series. Dotted green horizontal line is the mean of the time series. Light green shaded areas represent the most recent year of the traffic light analysis results.</w:t>
+        <w:t xml:space="preserve">. Selected ecosystem indicators for Pacific Cod with time series ranging from 1977 – present. Upper and lower solid green horizontal lines are 90th and 10th percentiles of time series. Dotted green horizontal line is the mean of the time series. Light green shaded areas represent the most recent year of the traffic light analysis results.</w:t>
       </w:r>
     </w:p>
     <w:p>
@@ -7000,7 +6779,7 @@
       </w:r>
     </w:p>
     <w:bookmarkEnd w:id="42"/>
-    <w:bookmarkStart w:id="44" w:name="Xcff0235bb243c9d98a42641c2dc7344a181a047"/>
+    <w:bookmarkStart w:id="44" w:name="Xea5e6a5d2d608b3960b578c341683684aa1cf60"/>
     <w:p>
       <w:pPr>
         <w:pStyle w:val="Heading5"/>
@@ -7015,7 +6794,7 @@
         <w:t xml:space="preserve">??</w:t>
       </w:r>
       <w:r>
-        <w:t xml:space="preserve">. Selected socioeconomic indicators for Sablefish with time series ranging from 1977 – present. Upper and lower solid green horizontal lines are 90th and 10th percentiles of time series. Dotted green horizontal line is the mean of the time series. Light green shaded areas represent the most recent year of the traffic light analysis results.</w:t>
+        <w:t xml:space="preserve">. Selected socioeconomic indicators for Pacific Cod with time series ranging from 1977 – present. Upper and lower solid green horizontal lines are 90th and 10th percentiles of time series. Dotted green horizontal line is the mean of the time series. Light green shaded areas represent the most recent year of the traffic light analysis results.</w:t>
       </w:r>
     </w:p>
     <w:p>
@@ -7066,7 +6845,7 @@
       </w:r>
     </w:p>
     <w:bookmarkEnd w:id="44"/>
-    <w:bookmarkStart w:id="46" w:name="Xdb23958067f422bdebf236632e219c9e233fa08"/>
+    <w:bookmarkStart w:id="46" w:name="X08d5dc3b44c18052a14b7d63f6e52be7df7c325"/>
     <w:p>
       <w:pPr>
         <w:pStyle w:val="Heading5"/>
@@ -7081,7 +6860,7 @@
         <w:t xml:space="preserve">??</w:t>
       </w:r>
       <w:r>
-        <w:t xml:space="preserve">. Selected socioeconomic indicators for Sablefish with time series ranging from 1977 – present. Upper and lower solid green horizontal lines are 90th and 10th percentiles of time series. Dotted green horizontal line is the mean of the time series. Light green shaded areas represent the most recent year of the traffic light analysis results.</w:t>
+        <w:t xml:space="preserve">. Selected socioeconomic indicators for Pacific Cod with time series ranging from 1977 – present. Upper and lower solid green horizontal lines are 90th and 10th percentiles of time series. Dotted green horizontal line is the mean of the time series. Light green shaded areas represent the most recent year of the traffic light analysis results.</w:t>
       </w:r>
     </w:p>
     <w:p>
@@ -7132,7 +6911,7 @@
       </w:r>
     </w:p>
     <w:bookmarkEnd w:id="46"/>
-    <w:bookmarkStart w:id="47" w:name="X806e1e34f26b33290f9c4044bb7bbb2f9c2ba64"/>
+    <w:bookmarkStart w:id="47" w:name="Xb284af2823b98bb47319fa4dc497b33b93c9779"/>
     <w:p>
       <w:pPr>
         <w:pStyle w:val="Heading5"/>
@@ -7147,7 +6926,7 @@
         <w:t xml:space="preserve">4</w:t>
       </w:r>
       <w:r>
-        <w:t xml:space="preserve">. Simple traffic light score for overall ecosystem and socioeconomic categories from 1977 to present.</w:t>
+        <w:t xml:space="preserve">. Simple traffic light score for overall ecosystem and socioeconomic categories from 2000 to present.</w:t>
       </w:r>
     </w:p>
     <w:p>
@@ -7198,7 +6977,7 @@
       </w:r>
     </w:p>
     <w:bookmarkEnd w:id="47"/>
-    <w:bookmarkStart w:id="48" w:name="X7e2fa21ee60c091e8287a55e07cfd48df8d1686"/>
+    <w:bookmarkStart w:id="48" w:name="X0e8c5b12345df5db8a2dece1edb3da5dcb49fa8"/>
     <w:p>
       <w:pPr>
         <w:pStyle w:val="Heading5"/>
@@ -7213,7 +6992,7 @@
         <w:t xml:space="preserve">5</w:t>
       </w:r>
       <w:r>
-        <w:t xml:space="preserve">. Bayesian adaptive sampling output showing (a) standardized covariates prior to subsetting and (b) the mean relationship and uncertainty (95% confidence intervals) with log Sablefish recruitment, in each estimated effect (left bottom graph), and marginal inclusion probabilities (right bottom graph) for each predictor variable of the subsetted covariate set</w:t>
+        <w:t xml:space="preserve">. Bayesian adaptive sampling output showing (a) standardized covariates prior to subsetting and (b) the mean relationship and uncertainty (95% confidence intervals) with log Pacific Cod recruitment, in each estimated effect (left bottom graph), and marginal inclusion probabilities (right bottom graph) for each predictor variable of the subsetted covariate set</w:t>
       </w:r>
     </w:p>
     <w:bookmarkEnd w:id="48"/>

</xml_diff>